<commit_message>
Last date fixes, hiding study guides, removing some quick links again.
</commit_message>
<xml_diff>
--- a/syllabus.docx
+++ b/syllabus.docx
@@ -1,6 +1,6 @@
 
 <file path=word/document.xml><?xml version="1.0" encoding="utf-8"?>
-<w:document xmlns:wpc="http://schemas.microsoft.com/office/word/2010/wordprocessingCanvas" xmlns:cx="http://schemas.microsoft.com/office/drawing/2014/chartex" xmlns:cx1="http://schemas.microsoft.com/office/drawing/2015/9/8/chartex" xmlns:cx2="http://schemas.microsoft.com/office/drawing/2015/10/21/chartex" xmlns:cx3="http://schemas.microsoft.com/office/drawing/2016/5/9/chartex" xmlns:cx4="http://schemas.microsoft.com/office/drawing/2016/5/10/chartex" xmlns:cx5="http://schemas.microsoft.com/office/drawing/2016/5/11/chartex" xmlns:cx6="http://schemas.microsoft.com/office/drawing/2016/5/12/chartex" xmlns:cx7="http://schemas.microsoft.com/office/drawing/2016/5/13/chartex" xmlns:cx8="http://schemas.microsoft.com/office/drawing/2016/5/14/chartex" xmlns:mc="http://schemas.openxmlformats.org/markup-compatibility/2006" xmlns:aink="http://schemas.microsoft.com/office/drawing/2016/ink" xmlns:am3d="http://schemas.microsoft.com/office/drawing/2017/model3d" xmlns:o="urn:schemas-microsoft-com:office:office" xmlns:r="http://schemas.openxmlformats.org/officeDocument/2006/relationships" xmlns:m="http://schemas.openxmlformats.org/officeDocument/2006/math" xmlns:v="urn:schemas-microsoft-com:vml" xmlns:wp14="http://schemas.microsoft.com/office/word/2010/wordprocessingDrawing" xmlns:wp="http://schemas.openxmlformats.org/drawingml/2006/wordprocessingDrawing" xmlns:w10="urn:schemas-microsoft-com:office:word" xmlns:w="http://schemas.openxmlformats.org/wordprocessingml/2006/main" xmlns:w14="http://schemas.microsoft.com/office/word/2010/wordml" xmlns:w15="http://schemas.microsoft.com/office/word/2012/wordml" xmlns:w16cid="http://schemas.microsoft.com/office/word/2016/wordml/cid" xmlns:w16se="http://schemas.microsoft.com/office/word/2015/wordml/symex" xmlns:wpg="http://schemas.microsoft.com/office/word/2010/wordprocessingGroup" xmlns:wpi="http://schemas.microsoft.com/office/word/2010/wordprocessingInk" xmlns:wne="http://schemas.microsoft.com/office/word/2006/wordml" xmlns:wps="http://schemas.microsoft.com/office/word/2010/wordprocessingShape" mc:Ignorable="w14 w15 w16se w16cid wp14">
+<w:document xmlns:wpc="http://schemas.microsoft.com/office/word/2010/wordprocessingCanvas" xmlns:cx="http://schemas.microsoft.com/office/drawing/2014/chartex" xmlns:cx1="http://schemas.microsoft.com/office/drawing/2015/9/8/chartex" xmlns:cx2="http://schemas.microsoft.com/office/drawing/2015/10/21/chartex" xmlns:cx3="http://schemas.microsoft.com/office/drawing/2016/5/9/chartex" xmlns:cx4="http://schemas.microsoft.com/office/drawing/2016/5/10/chartex" xmlns:cx5="http://schemas.microsoft.com/office/drawing/2016/5/11/chartex" xmlns:cx6="http://schemas.microsoft.com/office/drawing/2016/5/12/chartex" xmlns:cx7="http://schemas.microsoft.com/office/drawing/2016/5/13/chartex" xmlns:cx8="http://schemas.microsoft.com/office/drawing/2016/5/14/chartex" xmlns:mc="http://schemas.openxmlformats.org/markup-compatibility/2006" xmlns:aink="http://schemas.microsoft.com/office/drawing/2016/ink" xmlns:am3d="http://schemas.microsoft.com/office/drawing/2017/model3d" xmlns:o="urn:schemas-microsoft-com:office:office" xmlns:oel="http://schemas.microsoft.com/office/2019/extlst" xmlns:r="http://schemas.openxmlformats.org/officeDocument/2006/relationships" xmlns:m="http://schemas.openxmlformats.org/officeDocument/2006/math" xmlns:v="urn:schemas-microsoft-com:vml" xmlns:wp14="http://schemas.microsoft.com/office/word/2010/wordprocessingDrawing" xmlns:wp="http://schemas.openxmlformats.org/drawingml/2006/wordprocessingDrawing" xmlns:w10="urn:schemas-microsoft-com:office:word" xmlns:w="http://schemas.openxmlformats.org/wordprocessingml/2006/main" xmlns:w14="http://schemas.microsoft.com/office/word/2010/wordml" xmlns:w15="http://schemas.microsoft.com/office/word/2012/wordml" xmlns:w16cex="http://schemas.microsoft.com/office/word/2018/wordml/cex" xmlns:w16cid="http://schemas.microsoft.com/office/word/2016/wordml/cid" xmlns:w16="http://schemas.microsoft.com/office/word/2018/wordml" xmlns:w16du="http://schemas.microsoft.com/office/word/2023/wordml/word16du" xmlns:w16sdtdh="http://schemas.microsoft.com/office/word/2020/wordml/sdtdatahash" xmlns:w16se="http://schemas.microsoft.com/office/word/2015/wordml/symex" xmlns:wpg="http://schemas.microsoft.com/office/word/2010/wordprocessingGroup" xmlns:wpi="http://schemas.microsoft.com/office/word/2010/wordprocessingInk" xmlns:wne="http://schemas.microsoft.com/office/word/2006/wordml" xmlns:wps="http://schemas.microsoft.com/office/word/2010/wordprocessingShape" mc:Ignorable="w14 w15 w16se w16cid w16 w16cex w16sdtdh w16du wp14">
   <w:body>
     <w:p>
       <w:pPr>
@@ -75,7 +75,7 @@
           <w:sz w:val="36"/>
           <w:szCs w:val="20"/>
         </w:rPr>
-        <w:t>3</w:t>
+        <w:t>4</w:t>
       </w:r>
       <w:r>
         <w:rPr>
@@ -193,7 +193,7 @@
           <w:sz w:val="20"/>
           <w:szCs w:val="20"/>
         </w:rPr>
-        <w:pict>
+        <w:pict w14:anchorId="1085D275">
           <v:line id="_x0000_s1027" style="position:absolute;z-index:251659264" from="-.45pt,11pt" to="512.55pt,11pt"/>
         </w:pict>
       </w:r>
@@ -482,7 +482,7 @@
           <w:sz w:val="20"/>
           <w:szCs w:val="20"/>
         </w:rPr>
-        <w:t>7</w:t>
+        <w:t>9</w:t>
       </w:r>
     </w:p>
     <w:p>
@@ -761,7 +761,7 @@
             <w:sz w:val="20"/>
             <w:szCs w:val="20"/>
           </w:rPr>
-          <w:t>https://tinyurl.com/s3b6fpe7</w:t>
+          <w:t>https://tinyurl.com/yedutmm3</w:t>
         </w:r>
       </w:hyperlink>
       <w:r>
@@ -1101,25 +1101,7 @@
           <w:sz w:val="20"/>
           <w:szCs w:val="20"/>
         </w:rPr>
-        <w:t xml:space="preserve">Enter </w:t>
-      </w:r>
-      <w:proofErr w:type="spellStart"/>
-      <w:r>
-        <w:rPr>
-          <w:rFonts w:ascii="Times New Roman" w:hAnsi="Times New Roman" w:cs="Times New Roman"/>
-          <w:sz w:val="20"/>
-          <w:szCs w:val="20"/>
-        </w:rPr>
-        <w:t>zyBook</w:t>
-      </w:r>
-      <w:proofErr w:type="spellEnd"/>
-      <w:r>
-        <w:rPr>
-          <w:rFonts w:ascii="Times New Roman" w:hAnsi="Times New Roman" w:cs="Times New Roman"/>
-          <w:sz w:val="20"/>
-          <w:szCs w:val="20"/>
-        </w:rPr>
-        <w:t xml:space="preserve"> code: </w:t>
+        <w:t xml:space="preserve">Enter zyBook code: </w:t>
       </w:r>
       <w:r>
         <w:rPr>
@@ -1167,7 +1149,7 @@
           <w:color w:val="000000"/>
           <w:shd w:val="clear" w:color="auto" w:fill="EEEEEE"/>
         </w:rPr>
-        <w:t>3</w:t>
+        <w:t>4</w:t>
       </w:r>
     </w:p>
     <w:p>
@@ -2348,7 +2330,6 @@
                 <w:szCs w:val="20"/>
               </w:rPr>
             </w:pPr>
-            <w:proofErr w:type="spellStart"/>
             <w:r>
               <w:rPr>
                 <w:rFonts w:ascii="Times New Roman" w:eastAsia="Times New Roman" w:hAnsi="Times New Roman" w:cs="Times New Roman"/>
@@ -2356,17 +2337,7 @@
                 <w:sz w:val="20"/>
                 <w:szCs w:val="20"/>
               </w:rPr>
-              <w:t>Zybook</w:t>
-            </w:r>
-            <w:proofErr w:type="spellEnd"/>
-            <w:r>
-              <w:rPr>
-                <w:rFonts w:ascii="Times New Roman" w:eastAsia="Times New Roman" w:hAnsi="Times New Roman" w:cs="Times New Roman"/>
-                <w:bCs/>
-                <w:sz w:val="20"/>
-                <w:szCs w:val="20"/>
-              </w:rPr>
-              <w:t xml:space="preserve"> Participation Activities</w:t>
+              <w:t>Zybook Participation Activities</w:t>
             </w:r>
           </w:p>
         </w:tc>
@@ -2438,7 +2409,6 @@
                 <w:szCs w:val="20"/>
               </w:rPr>
             </w:pPr>
-            <w:proofErr w:type="spellStart"/>
             <w:r>
               <w:rPr>
                 <w:rFonts w:ascii="Times New Roman" w:eastAsia="Times New Roman" w:hAnsi="Times New Roman" w:cs="Times New Roman"/>
@@ -2446,17 +2416,7 @@
                 <w:sz w:val="20"/>
                 <w:szCs w:val="20"/>
               </w:rPr>
-              <w:t>Zybook</w:t>
-            </w:r>
-            <w:proofErr w:type="spellEnd"/>
-            <w:r>
-              <w:rPr>
-                <w:rFonts w:ascii="Times New Roman" w:eastAsia="Times New Roman" w:hAnsi="Times New Roman" w:cs="Times New Roman"/>
-                <w:bCs/>
-                <w:sz w:val="20"/>
-                <w:szCs w:val="20"/>
-              </w:rPr>
-              <w:t xml:space="preserve"> Challenge Activities</w:t>
+              <w:t>Zybook Challenge Activities</w:t>
             </w:r>
           </w:p>
         </w:tc>
@@ -3672,39 +3632,17 @@
         </w:rPr>
         <w:t xml:space="preserve"> (</w:t>
       </w:r>
-      <w:proofErr w:type="spellStart"/>
-      <w:r>
-        <w:rPr>
-          <w:spacing w:val="-1"/>
-        </w:rPr>
-        <w:t>Panopto</w:t>
-      </w:r>
-      <w:proofErr w:type="spellEnd"/>
-      <w:r>
-        <w:rPr>
-          <w:spacing w:val="-1"/>
-        </w:rPr>
-        <w:t xml:space="preserve"> </w:t>
-      </w:r>
-      <w:r>
-        <w:rPr>
-          <w:spacing w:val="-1"/>
-        </w:rPr>
-        <w:t xml:space="preserve">link found on </w:t>
-      </w:r>
-      <w:proofErr w:type="spellStart"/>
-      <w:r>
-        <w:rPr>
-          <w:spacing w:val="-1"/>
-        </w:rPr>
-        <w:t>elearning</w:t>
-      </w:r>
-      <w:proofErr w:type="spellEnd"/>
-      <w:r>
-        <w:rPr>
-          <w:spacing w:val="-1"/>
-        </w:rPr>
-        <w:t>)</w:t>
+      <w:r>
+        <w:rPr>
+          <w:spacing w:val="-1"/>
+        </w:rPr>
+        <w:t xml:space="preserve">Panopto </w:t>
+      </w:r>
+      <w:r>
+        <w:rPr>
+          <w:spacing w:val="-1"/>
+        </w:rPr>
+        <w:t>link found on elearning)</w:t>
       </w:r>
       <w:r>
         <w:rPr>
@@ -3846,21 +3784,7 @@
         <w:rPr>
           <w:spacing w:val="-2"/>
         </w:rPr>
-        <w:t xml:space="preserve"> (either in-class or on </w:t>
-      </w:r>
-      <w:proofErr w:type="spellStart"/>
-      <w:r>
-        <w:rPr>
-          <w:spacing w:val="-2"/>
-        </w:rPr>
-        <w:t>your</w:t>
-      </w:r>
-      <w:proofErr w:type="spellEnd"/>
-      <w:r>
-        <w:rPr>
-          <w:spacing w:val="-2"/>
-        </w:rPr>
-        <w:t xml:space="preserve"> own)</w:t>
+        <w:t xml:space="preserve"> (either in-class or on your own)</w:t>
       </w:r>
       <w:r>
         <w:rPr>
@@ -3908,13 +3832,8 @@
           <w:bCs w:val="0"/>
         </w:rPr>
       </w:pPr>
-      <w:proofErr w:type="spellStart"/>
-      <w:r>
-        <w:t>Zybook</w:t>
-      </w:r>
-      <w:proofErr w:type="spellEnd"/>
-      <w:r>
-        <w:t xml:space="preserve"> Participation and Challenge Activities</w:t>
+      <w:r>
+        <w:t>Zybook Participation and Challenge Activities</w:t>
       </w:r>
     </w:p>
     <w:p>
@@ -3925,19 +3844,11 @@
           <w:spacing w:val="2"/>
         </w:rPr>
       </w:pPr>
-      <w:proofErr w:type="spellStart"/>
       <w:r>
         <w:rPr>
           <w:spacing w:val="2"/>
         </w:rPr>
-        <w:t>Zybook</w:t>
-      </w:r>
-      <w:proofErr w:type="spellEnd"/>
-      <w:r>
-        <w:rPr>
-          <w:spacing w:val="2"/>
-        </w:rPr>
-        <w:t xml:space="preserve"> participation activities can be found within the textbook chapter section. These questions are meant to gauge if you are reading and understanding the material and should be completed before the class in which they are discussed.</w:t>
+        <w:t>Zybook participation activities can be found within the textbook chapter section. These questions are meant to gauge if you are reading and understanding the material and should be completed before the class in which they are discussed.</w:t>
       </w:r>
     </w:p>
     <w:p>
@@ -3957,19 +3868,11 @@
           <w:spacing w:val="2"/>
         </w:rPr>
       </w:pPr>
-      <w:proofErr w:type="spellStart"/>
       <w:r>
         <w:rPr>
           <w:spacing w:val="2"/>
         </w:rPr>
-        <w:t>Zybook</w:t>
-      </w:r>
-      <w:proofErr w:type="spellEnd"/>
-      <w:r>
-        <w:rPr>
-          <w:spacing w:val="2"/>
-        </w:rPr>
-        <w:t xml:space="preserve"> challenge activities are more challenging than patriation activities and can also be found with the textbook chapter section.  These activities are a bit more like traditional homework.  It is expected that you attempt these activities as you read the section and bring your questions to class.</w:t>
+        <w:t>Zybook challenge activities are more challenging than patriation activities and can also be found with the textbook chapter section.  These activities are a bit more like traditional homework.  It is expected that you attempt these activities as you read the section and bring your questions to class.</w:t>
       </w:r>
     </w:p>
     <w:p>
@@ -3995,25 +3898,7 @@
           <w:i/>
           <w:spacing w:val="2"/>
         </w:rPr>
-        <w:t xml:space="preserve">Both weekly </w:t>
-      </w:r>
-      <w:proofErr w:type="spellStart"/>
-      <w:r>
-        <w:rPr>
-          <w:b/>
-          <w:i/>
-          <w:spacing w:val="2"/>
-        </w:rPr>
-        <w:t>zybook</w:t>
-      </w:r>
-      <w:proofErr w:type="spellEnd"/>
-      <w:r>
-        <w:rPr>
-          <w:b/>
-          <w:i/>
-          <w:spacing w:val="2"/>
-        </w:rPr>
-        <w:t xml:space="preserve"> participation and challenge activities for the weekly assigned readings are due each Friday at 11:59pm.</w:t>
+        <w:t>Both weekly zybook participation and challenge activities for the weekly assigned readings are due each Friday at 11:59pm.</w:t>
       </w:r>
       <w:r>
         <w:rPr>
@@ -7215,7 +7100,6 @@
         </w:rPr>
         <w:t xml:space="preserve"> </w:t>
       </w:r>
-      <w:proofErr w:type="gramStart"/>
       <w:r>
         <w:rPr>
           <w:spacing w:val="-1"/>
@@ -7246,7 +7130,6 @@
       <w:r>
         <w:t>er</w:t>
       </w:r>
-      <w:proofErr w:type="gramEnd"/>
       <w:r>
         <w:rPr>
           <w:spacing w:val="-3"/>
@@ -8479,7 +8362,7 @@
                 <w:sz w:val="20"/>
                 <w:szCs w:val="20"/>
               </w:rPr>
-              <w:t>1</w:t>
+              <w:t>6</w:t>
             </w:r>
             <w:r>
               <w:rPr>
@@ -8515,7 +8398,7 @@
                 <w:sz w:val="20"/>
                 <w:szCs w:val="20"/>
               </w:rPr>
-              <w:t>25</w:t>
+              <w:t>30</w:t>
             </w:r>
           </w:p>
         </w:tc>
@@ -8570,7 +8453,7 @@
                 <w:sz w:val="20"/>
                 <w:szCs w:val="20"/>
               </w:rPr>
-              <w:t>8</w:t>
+              <w:t>9</w:t>
             </w:r>
             <w:r>
               <w:rPr>
@@ -8588,7 +8471,7 @@
                 <w:sz w:val="20"/>
                 <w:szCs w:val="20"/>
               </w:rPr>
-              <w:t>28</w:t>
+              <w:t>2 –9/</w:t>
             </w:r>
             <w:r>
               <w:rPr>
@@ -8597,16 +8480,7 @@
                 <w:sz w:val="20"/>
                 <w:szCs w:val="20"/>
               </w:rPr>
-              <w:t xml:space="preserve"> –</w:t>
-            </w:r>
-            <w:r>
-              <w:rPr>
-                <w:rFonts w:ascii="Times New Roman" w:hAnsi="Times New Roman" w:cs="Times New Roman"/>
-                <w:color w:val="000000"/>
-                <w:sz w:val="20"/>
-                <w:szCs w:val="20"/>
-              </w:rPr>
-              <w:t>9/13</w:t>
+              <w:t>20</w:t>
             </w:r>
           </w:p>
         </w:tc>
@@ -8664,7 +8538,16 @@
                 <w:sz w:val="20"/>
                 <w:szCs w:val="20"/>
               </w:rPr>
-              <w:t>9/15</w:t>
+              <w:t>9/</w:t>
+            </w:r>
+            <w:r>
+              <w:rPr>
+                <w:rFonts w:ascii="Times New Roman" w:hAnsi="Times New Roman" w:cs="Times New Roman"/>
+                <w:color w:val="000000"/>
+                <w:sz w:val="20"/>
+                <w:szCs w:val="20"/>
+              </w:rPr>
+              <w:t>23</w:t>
             </w:r>
           </w:p>
         </w:tc>
@@ -8722,7 +8605,7 @@
                 <w:sz w:val="20"/>
                 <w:szCs w:val="20"/>
               </w:rPr>
-              <w:t>9/18</w:t>
+              <w:t>9/</w:t>
             </w:r>
             <w:r>
               <w:rPr>
@@ -8731,7 +8614,7 @@
                 <w:sz w:val="20"/>
                 <w:szCs w:val="20"/>
               </w:rPr>
-              <w:t xml:space="preserve"> –</w:t>
+              <w:t>25</w:t>
             </w:r>
             <w:r>
               <w:rPr>
@@ -8740,7 +8623,16 @@
                 <w:sz w:val="20"/>
                 <w:szCs w:val="20"/>
               </w:rPr>
-              <w:t xml:space="preserve"> 10/13</w:t>
+              <w:t xml:space="preserve"> – 10/1</w:t>
+            </w:r>
+            <w:r>
+              <w:rPr>
+                <w:rFonts w:ascii="Times New Roman" w:hAnsi="Times New Roman" w:cs="Times New Roman"/>
+                <w:color w:val="000000"/>
+                <w:sz w:val="20"/>
+                <w:szCs w:val="20"/>
+              </w:rPr>
+              <w:t>8</w:t>
             </w:r>
           </w:p>
         </w:tc>
@@ -8799,7 +8691,16 @@
                 <w:sz w:val="20"/>
                 <w:szCs w:val="20"/>
               </w:rPr>
-              <w:t>10/16</w:t>
+              <w:t>10/</w:t>
+            </w:r>
+            <w:r>
+              <w:rPr>
+                <w:rFonts w:ascii="Times New Roman" w:hAnsi="Times New Roman" w:cs="Times New Roman"/>
+                <w:color w:val="000000"/>
+                <w:sz w:val="20"/>
+                <w:szCs w:val="20"/>
+              </w:rPr>
+              <w:t>21</w:t>
             </w:r>
           </w:p>
         </w:tc>
@@ -8867,7 +8768,7 @@
                 <w:sz w:val="20"/>
                 <w:szCs w:val="20"/>
               </w:rPr>
-              <w:t>0/18</w:t>
+              <w:t>0/</w:t>
             </w:r>
             <w:r>
               <w:rPr>
@@ -8876,7 +8777,7 @@
                 <w:sz w:val="20"/>
                 <w:szCs w:val="20"/>
               </w:rPr>
-              <w:t xml:space="preserve"> –</w:t>
+              <w:t>23</w:t>
             </w:r>
             <w:r>
               <w:rPr>
@@ -8885,7 +8786,16 @@
                 <w:sz w:val="20"/>
                 <w:szCs w:val="20"/>
               </w:rPr>
-              <w:t>11/13</w:t>
+              <w:t xml:space="preserve"> –11/1</w:t>
+            </w:r>
+            <w:r>
+              <w:rPr>
+                <w:rFonts w:ascii="Times New Roman" w:hAnsi="Times New Roman" w:cs="Times New Roman"/>
+                <w:color w:val="000000"/>
+                <w:sz w:val="20"/>
+                <w:szCs w:val="20"/>
+              </w:rPr>
+              <w:t>5</w:t>
             </w:r>
           </w:p>
         </w:tc>
@@ -8943,7 +8853,16 @@
                 <w:sz w:val="20"/>
                 <w:szCs w:val="20"/>
               </w:rPr>
-              <w:t>11/15</w:t>
+              <w:t>11/1</w:t>
+            </w:r>
+            <w:r>
+              <w:rPr>
+                <w:rFonts w:ascii="Times New Roman" w:hAnsi="Times New Roman" w:cs="Times New Roman"/>
+                <w:color w:val="000000"/>
+                <w:sz w:val="20"/>
+                <w:szCs w:val="20"/>
+              </w:rPr>
+              <w:t>8</w:t>
             </w:r>
           </w:p>
         </w:tc>
@@ -9001,7 +8920,7 @@
                 <w:sz w:val="20"/>
                 <w:szCs w:val="20"/>
               </w:rPr>
-              <w:t>11/7</w:t>
+              <w:t>11/</w:t>
             </w:r>
             <w:r>
               <w:rPr>
@@ -9010,7 +8929,7 @@
                 <w:sz w:val="20"/>
                 <w:szCs w:val="20"/>
               </w:rPr>
-              <w:t xml:space="preserve"> –</w:t>
+              <w:t>20</w:t>
             </w:r>
             <w:r>
               <w:rPr>
@@ -9019,7 +8938,16 @@
                 <w:sz w:val="20"/>
                 <w:szCs w:val="20"/>
               </w:rPr>
-              <w:t xml:space="preserve"> 12/7</w:t>
+              <w:t xml:space="preserve"> – 12/</w:t>
+            </w:r>
+            <w:r>
+              <w:rPr>
+                <w:rFonts w:ascii="Times New Roman" w:hAnsi="Times New Roman" w:cs="Times New Roman"/>
+                <w:color w:val="000000"/>
+                <w:sz w:val="20"/>
+                <w:szCs w:val="20"/>
+              </w:rPr>
+              <w:t>13</w:t>
             </w:r>
           </w:p>
         </w:tc>
@@ -9076,7 +9004,25 @@
                 <w:sz w:val="20"/>
                 <w:szCs w:val="20"/>
               </w:rPr>
-              <w:t>12/12 (Tuesday)</w:t>
+              <w:t>12/1</w:t>
+            </w:r>
+            <w:r>
+              <w:rPr>
+                <w:rFonts w:ascii="Times New Roman" w:hAnsi="Times New Roman" w:cs="Times New Roman"/>
+                <w:color w:val="000000"/>
+                <w:sz w:val="20"/>
+                <w:szCs w:val="20"/>
+              </w:rPr>
+              <w:t>7</w:t>
+            </w:r>
+            <w:r>
+              <w:rPr>
+                <w:rFonts w:ascii="Times New Roman" w:hAnsi="Times New Roman" w:cs="Times New Roman"/>
+                <w:color w:val="000000"/>
+                <w:sz w:val="20"/>
+                <w:szCs w:val="20"/>
+              </w:rPr>
+              <w:t xml:space="preserve"> (Tuesday)</w:t>
             </w:r>
           </w:p>
         </w:tc>
@@ -9230,27 +9176,17 @@
         </w:rPr>
         <w:t xml:space="preserve">AI is rapidly changing the face of software engineering. Artificial Intelligence (AI) tools are rapidly developing that can generate full programs based on a prompt (e.g. </w:t>
       </w:r>
-      <w:proofErr w:type="spellStart"/>
       <w:r>
         <w:rPr>
           <w:spacing w:val="-3"/>
         </w:rPr>
         <w:t>C</w:t>
       </w:r>
-      <w:bookmarkStart w:id="0" w:name="_GoBack"/>
-      <w:bookmarkEnd w:id="0"/>
       <w:r>
         <w:rPr>
           <w:spacing w:val="-3"/>
         </w:rPr>
-        <w:t>hatGPT</w:t>
-      </w:r>
-      <w:proofErr w:type="spellEnd"/>
-      <w:r>
-        <w:rPr>
-          <w:spacing w:val="-3"/>
-        </w:rPr>
-        <w:t xml:space="preserve"> and Bard) to being a "copilot" and suggesting lines of code as you are writing. These tools hold great promise to increase our productivity as programmers.</w:t>
+        <w:t>hatGPT and Bard) to being a "copilot" and suggesting lines of code as you are writing. These tools hold great promise to increase our productivity as programmers.</w:t>
       </w:r>
     </w:p>
     <w:p>
@@ -9343,7 +9279,7 @@
 </file>
 
 <file path=word/numbering.xml><?xml version="1.0" encoding="utf-8"?>
-<w:numbering xmlns:wpc="http://schemas.microsoft.com/office/word/2010/wordprocessingCanvas" xmlns:cx="http://schemas.microsoft.com/office/drawing/2014/chartex" xmlns:cx1="http://schemas.microsoft.com/office/drawing/2015/9/8/chartex" xmlns:cx2="http://schemas.microsoft.com/office/drawing/2015/10/21/chartex" xmlns:cx3="http://schemas.microsoft.com/office/drawing/2016/5/9/chartex" xmlns:cx4="http://schemas.microsoft.com/office/drawing/2016/5/10/chartex" xmlns:cx5="http://schemas.microsoft.com/office/drawing/2016/5/11/chartex" xmlns:cx6="http://schemas.microsoft.com/office/drawing/2016/5/12/chartex" xmlns:cx7="http://schemas.microsoft.com/office/drawing/2016/5/13/chartex" xmlns:cx8="http://schemas.microsoft.com/office/drawing/2016/5/14/chartex" xmlns:mc="http://schemas.openxmlformats.org/markup-compatibility/2006" xmlns:aink="http://schemas.microsoft.com/office/drawing/2016/ink" xmlns:am3d="http://schemas.microsoft.com/office/drawing/2017/model3d" xmlns:o="urn:schemas-microsoft-com:office:office" xmlns:r="http://schemas.openxmlformats.org/officeDocument/2006/relationships" xmlns:m="http://schemas.openxmlformats.org/officeDocument/2006/math" xmlns:v="urn:schemas-microsoft-com:vml" xmlns:wp14="http://schemas.microsoft.com/office/word/2010/wordprocessingDrawing" xmlns:wp="http://schemas.openxmlformats.org/drawingml/2006/wordprocessingDrawing" xmlns:w10="urn:schemas-microsoft-com:office:word" xmlns:w="http://schemas.openxmlformats.org/wordprocessingml/2006/main" xmlns:w14="http://schemas.microsoft.com/office/word/2010/wordml" xmlns:w15="http://schemas.microsoft.com/office/word/2012/wordml" xmlns:w16cid="http://schemas.microsoft.com/office/word/2016/wordml/cid" xmlns:w16se="http://schemas.microsoft.com/office/word/2015/wordml/symex" xmlns:wpg="http://schemas.microsoft.com/office/word/2010/wordprocessingGroup" xmlns:wpi="http://schemas.microsoft.com/office/word/2010/wordprocessingInk" xmlns:wne="http://schemas.microsoft.com/office/word/2006/wordml" xmlns:wps="http://schemas.microsoft.com/office/word/2010/wordprocessingShape" mc:Ignorable="w14 w15 w16se w16cid wp14">
+<w:numbering xmlns:wpc="http://schemas.microsoft.com/office/word/2010/wordprocessingCanvas" xmlns:cx="http://schemas.microsoft.com/office/drawing/2014/chartex" xmlns:cx1="http://schemas.microsoft.com/office/drawing/2015/9/8/chartex" xmlns:cx2="http://schemas.microsoft.com/office/drawing/2015/10/21/chartex" xmlns:cx3="http://schemas.microsoft.com/office/drawing/2016/5/9/chartex" xmlns:cx4="http://schemas.microsoft.com/office/drawing/2016/5/10/chartex" xmlns:cx5="http://schemas.microsoft.com/office/drawing/2016/5/11/chartex" xmlns:cx6="http://schemas.microsoft.com/office/drawing/2016/5/12/chartex" xmlns:cx7="http://schemas.microsoft.com/office/drawing/2016/5/13/chartex" xmlns:cx8="http://schemas.microsoft.com/office/drawing/2016/5/14/chartex" xmlns:mc="http://schemas.openxmlformats.org/markup-compatibility/2006" xmlns:aink="http://schemas.microsoft.com/office/drawing/2016/ink" xmlns:am3d="http://schemas.microsoft.com/office/drawing/2017/model3d" xmlns:o="urn:schemas-microsoft-com:office:office" xmlns:oel="http://schemas.microsoft.com/office/2019/extlst" xmlns:r="http://schemas.openxmlformats.org/officeDocument/2006/relationships" xmlns:m="http://schemas.openxmlformats.org/officeDocument/2006/math" xmlns:v="urn:schemas-microsoft-com:vml" xmlns:wp14="http://schemas.microsoft.com/office/word/2010/wordprocessingDrawing" xmlns:wp="http://schemas.openxmlformats.org/drawingml/2006/wordprocessingDrawing" xmlns:w10="urn:schemas-microsoft-com:office:word" xmlns:w="http://schemas.openxmlformats.org/wordprocessingml/2006/main" xmlns:w14="http://schemas.microsoft.com/office/word/2010/wordml" xmlns:w15="http://schemas.microsoft.com/office/word/2012/wordml" xmlns:w16cex="http://schemas.microsoft.com/office/word/2018/wordml/cex" xmlns:w16cid="http://schemas.microsoft.com/office/word/2016/wordml/cid" xmlns:w16="http://schemas.microsoft.com/office/word/2018/wordml" xmlns:w16du="http://schemas.microsoft.com/office/word/2023/wordml/word16du" xmlns:w16sdtdh="http://schemas.microsoft.com/office/word/2020/wordml/sdtdatahash" xmlns:w16se="http://schemas.microsoft.com/office/word/2015/wordml/symex" xmlns:wpg="http://schemas.microsoft.com/office/word/2010/wordprocessingGroup" xmlns:wpi="http://schemas.microsoft.com/office/word/2010/wordprocessingInk" xmlns:wne="http://schemas.microsoft.com/office/word/2006/wordml" xmlns:wps="http://schemas.microsoft.com/office/word/2010/wordprocessingShape" mc:Ignorable="w14 w15 w16se w16cid w16 w16cex w16sdtdh w16du wp14">
   <w:abstractNum w:abstractNumId="0" w15:restartNumberingAfterBreak="0">
     <w:nsid w:val="1C2A3B58"/>
     <w:multiLevelType w:val="hybridMultilevel"/>
@@ -10340,31 +10276,31 @@
       </w:pPr>
     </w:lvl>
   </w:abstractNum>
-  <w:num w:numId="1">
+  <w:num w:numId="1" w16cid:durableId="1376153800">
     <w:abstractNumId w:val="2"/>
   </w:num>
-  <w:num w:numId="2">
+  <w:num w:numId="2" w16cid:durableId="1119879988">
     <w:abstractNumId w:val="4"/>
   </w:num>
-  <w:num w:numId="3">
+  <w:num w:numId="3" w16cid:durableId="329408475">
     <w:abstractNumId w:val="6"/>
   </w:num>
-  <w:num w:numId="4">
+  <w:num w:numId="4" w16cid:durableId="410352266">
     <w:abstractNumId w:val="8"/>
   </w:num>
-  <w:num w:numId="5">
+  <w:num w:numId="5" w16cid:durableId="996111283">
     <w:abstractNumId w:val="3"/>
   </w:num>
-  <w:num w:numId="6">
+  <w:num w:numId="6" w16cid:durableId="596597316">
     <w:abstractNumId w:val="5"/>
   </w:num>
-  <w:num w:numId="7">
+  <w:num w:numId="7" w16cid:durableId="801923150">
     <w:abstractNumId w:val="7"/>
   </w:num>
-  <w:num w:numId="8">
+  <w:num w:numId="8" w16cid:durableId="1422264475">
     <w:abstractNumId w:val="1"/>
   </w:num>
-  <w:num w:numId="9">
+  <w:num w:numId="9" w16cid:durableId="2085294908">
     <w:abstractNumId w:val="0"/>
   </w:num>
   <w:numIdMacAtCleanup w:val="8"/>
@@ -10372,7 +10308,7 @@
 </file>
 
 <file path=word/styles.xml><?xml version="1.0" encoding="utf-8"?>
-<w:styles xmlns:mc="http://schemas.openxmlformats.org/markup-compatibility/2006" xmlns:r="http://schemas.openxmlformats.org/officeDocument/2006/relationships" xmlns:w="http://schemas.openxmlformats.org/wordprocessingml/2006/main" xmlns:w14="http://schemas.microsoft.com/office/word/2010/wordml" xmlns:w15="http://schemas.microsoft.com/office/word/2012/wordml" xmlns:w16cid="http://schemas.microsoft.com/office/word/2016/wordml/cid" xmlns:w16se="http://schemas.microsoft.com/office/word/2015/wordml/symex" mc:Ignorable="w14 w15 w16se w16cid">
+<w:styles xmlns:mc="http://schemas.openxmlformats.org/markup-compatibility/2006" xmlns:r="http://schemas.openxmlformats.org/officeDocument/2006/relationships" xmlns:w="http://schemas.openxmlformats.org/wordprocessingml/2006/main" xmlns:w14="http://schemas.microsoft.com/office/word/2010/wordml" xmlns:w15="http://schemas.microsoft.com/office/word/2012/wordml" xmlns:w16cex="http://schemas.microsoft.com/office/word/2018/wordml/cex" xmlns:w16cid="http://schemas.microsoft.com/office/word/2016/wordml/cid" xmlns:w16="http://schemas.microsoft.com/office/word/2018/wordml" xmlns:w16du="http://schemas.microsoft.com/office/word/2023/wordml/word16du" xmlns:w16sdtdh="http://schemas.microsoft.com/office/word/2020/wordml/sdtdatahash" xmlns:w16se="http://schemas.microsoft.com/office/word/2015/wordml/symex" mc:Ignorable="w14 w15 w16se w16cid w16 w16cex w16sdtdh w16du">
   <w:docDefaults>
     <w:rPrDefault>
       <w:rPr>
@@ -10388,7 +10324,7 @@
       </w:pPr>
     </w:pPrDefault>
   </w:docDefaults>
-  <w:latentStyles w:defLockedState="0" w:defUIPriority="99" w:defSemiHidden="0" w:defUnhideWhenUsed="0" w:defQFormat="0" w:count="375">
+  <w:latentStyles w:defLockedState="0" w:defUIPriority="99" w:defSemiHidden="0" w:defUnhideWhenUsed="0" w:defQFormat="0" w:count="376">
     <w:lsdException w:name="Normal" w:uiPriority="0" w:qFormat="1"/>
     <w:lsdException w:name="heading 1" w:uiPriority="1" w:qFormat="1"/>
     <w:lsdException w:name="heading 2" w:semiHidden="1" w:uiPriority="1" w:unhideWhenUsed="1" w:qFormat="1"/>
@@ -10764,6 +10700,7 @@
     <w:lsdException w:name="Smart Hyperlink" w:semiHidden="1" w:unhideWhenUsed="1"/>
     <w:lsdException w:name="Hashtag" w:semiHidden="1" w:unhideWhenUsed="1"/>
     <w:lsdException w:name="Unresolved Mention" w:semiHidden="1" w:unhideWhenUsed="1"/>
+    <w:lsdException w:name="Smart Link" w:semiHidden="1" w:unhideWhenUsed="1"/>
   </w:latentStyles>
   <w:style w:type="paragraph" w:default="1" w:styleId="Normal">
     <w:name w:val="Normal"/>

</xml_diff>